<commit_message>
Update the sprint1 backlog,modify the product backlog&Requirements Outline.
</commit_message>
<xml_diff>
--- a/~requirement_docs/Requirements Outline.docx
+++ b/~requirement_docs/Requirements Outline.docx
@@ -481,136 +481,6 @@
         <w:widowControl/>
         <w:jc w:val="left"/>
         <w:rPr>
-          <w:rFonts w:asciiTheme="majorEastAsia" w:eastAsiaTheme="majorEastAsia" w:hAnsiTheme="majorEastAsia" w:hint="eastAsia"/>
-          <w:b/>
-          <w:kern w:val="0"/>
-          <w:sz w:val="52"/>
-          <w:szCs w:val="52"/>
-        </w:rPr>
-      </w:pPr>
-    </w:p>
-    <w:p>
-      <w:pPr>
-        <w:widowControl/>
-        <w:jc w:val="left"/>
-        <w:rPr>
-          <w:rFonts w:asciiTheme="majorEastAsia" w:eastAsiaTheme="majorEastAsia" w:hAnsiTheme="majorEastAsia" w:hint="eastAsia"/>
-          <w:b/>
-          <w:kern w:val="0"/>
-          <w:sz w:val="52"/>
-          <w:szCs w:val="52"/>
-        </w:rPr>
-      </w:pPr>
-    </w:p>
-    <w:p>
-      <w:pPr>
-        <w:widowControl/>
-        <w:jc w:val="left"/>
-        <w:rPr>
-          <w:rFonts w:asciiTheme="majorEastAsia" w:eastAsiaTheme="majorEastAsia" w:hAnsiTheme="majorEastAsia" w:hint="eastAsia"/>
-          <w:b/>
-          <w:kern w:val="0"/>
-          <w:sz w:val="52"/>
-          <w:szCs w:val="52"/>
-        </w:rPr>
-      </w:pPr>
-    </w:p>
-    <w:p>
-      <w:pPr>
-        <w:widowControl/>
-        <w:jc w:val="left"/>
-        <w:rPr>
-          <w:rFonts w:asciiTheme="majorEastAsia" w:eastAsiaTheme="majorEastAsia" w:hAnsiTheme="majorEastAsia" w:hint="eastAsia"/>
-          <w:b/>
-          <w:kern w:val="0"/>
-          <w:sz w:val="52"/>
-          <w:szCs w:val="52"/>
-        </w:rPr>
-      </w:pPr>
-    </w:p>
-    <w:p>
-      <w:pPr>
-        <w:widowControl/>
-        <w:jc w:val="left"/>
-        <w:rPr>
-          <w:rFonts w:asciiTheme="majorEastAsia" w:eastAsiaTheme="majorEastAsia" w:hAnsiTheme="majorEastAsia" w:hint="eastAsia"/>
-          <w:b/>
-          <w:kern w:val="0"/>
-          <w:sz w:val="52"/>
-          <w:szCs w:val="52"/>
-        </w:rPr>
-      </w:pPr>
-    </w:p>
-    <w:p>
-      <w:pPr>
-        <w:widowControl/>
-        <w:jc w:val="left"/>
-        <w:rPr>
-          <w:rFonts w:asciiTheme="majorEastAsia" w:eastAsiaTheme="majorEastAsia" w:hAnsiTheme="majorEastAsia" w:hint="eastAsia"/>
-          <w:b/>
-          <w:kern w:val="0"/>
-          <w:sz w:val="52"/>
-          <w:szCs w:val="52"/>
-        </w:rPr>
-      </w:pPr>
-    </w:p>
-    <w:p>
-      <w:pPr>
-        <w:widowControl/>
-        <w:jc w:val="left"/>
-        <w:rPr>
-          <w:rFonts w:asciiTheme="majorEastAsia" w:eastAsiaTheme="majorEastAsia" w:hAnsiTheme="majorEastAsia" w:hint="eastAsia"/>
-          <w:b/>
-          <w:kern w:val="0"/>
-          <w:sz w:val="52"/>
-          <w:szCs w:val="52"/>
-        </w:rPr>
-      </w:pPr>
-    </w:p>
-    <w:p>
-      <w:pPr>
-        <w:widowControl/>
-        <w:jc w:val="left"/>
-        <w:rPr>
-          <w:rFonts w:asciiTheme="majorEastAsia" w:eastAsiaTheme="majorEastAsia" w:hAnsiTheme="majorEastAsia" w:hint="eastAsia"/>
-          <w:b/>
-          <w:kern w:val="0"/>
-          <w:sz w:val="52"/>
-          <w:szCs w:val="52"/>
-        </w:rPr>
-      </w:pPr>
-    </w:p>
-    <w:p>
-      <w:pPr>
-        <w:widowControl/>
-        <w:jc w:val="left"/>
-        <w:rPr>
-          <w:rFonts w:asciiTheme="majorEastAsia" w:eastAsiaTheme="majorEastAsia" w:hAnsiTheme="majorEastAsia" w:hint="eastAsia"/>
-          <w:b/>
-          <w:kern w:val="0"/>
-          <w:sz w:val="52"/>
-          <w:szCs w:val="52"/>
-        </w:rPr>
-      </w:pPr>
-    </w:p>
-    <w:p>
-      <w:pPr>
-        <w:widowControl/>
-        <w:jc w:val="left"/>
-        <w:rPr>
-          <w:rFonts w:asciiTheme="majorEastAsia" w:eastAsiaTheme="majorEastAsia" w:hAnsiTheme="majorEastAsia" w:hint="eastAsia"/>
-          <w:b/>
-          <w:kern w:val="0"/>
-          <w:sz w:val="52"/>
-          <w:szCs w:val="52"/>
-        </w:rPr>
-      </w:pPr>
-    </w:p>
-    <w:p>
-      <w:pPr>
-        <w:widowControl/>
-        <w:jc w:val="left"/>
-        <w:rPr>
           <w:rFonts w:asciiTheme="majorEastAsia" w:eastAsiaTheme="majorEastAsia" w:hAnsiTheme="majorEastAsia"/>
           <w:b/>
           <w:kern w:val="0"/>
@@ -621,10 +491,137 @@
     </w:p>
     <w:p>
       <w:pPr>
+        <w:widowControl/>
+        <w:jc w:val="left"/>
+        <w:rPr>
+          <w:rFonts w:asciiTheme="majorEastAsia" w:eastAsiaTheme="majorEastAsia" w:hAnsiTheme="majorEastAsia"/>
+          <w:b/>
+          <w:kern w:val="0"/>
+          <w:sz w:val="52"/>
+          <w:szCs w:val="52"/>
+        </w:rPr>
+      </w:pPr>
+    </w:p>
+    <w:p>
+      <w:pPr>
+        <w:widowControl/>
+        <w:jc w:val="left"/>
+        <w:rPr>
+          <w:rFonts w:asciiTheme="majorEastAsia" w:eastAsiaTheme="majorEastAsia" w:hAnsiTheme="majorEastAsia"/>
+          <w:b/>
+          <w:kern w:val="0"/>
+          <w:sz w:val="52"/>
+          <w:szCs w:val="52"/>
+        </w:rPr>
+      </w:pPr>
+    </w:p>
+    <w:p>
+      <w:pPr>
+        <w:widowControl/>
+        <w:jc w:val="left"/>
+        <w:rPr>
+          <w:rFonts w:asciiTheme="majorEastAsia" w:eastAsiaTheme="majorEastAsia" w:hAnsiTheme="majorEastAsia"/>
+          <w:b/>
+          <w:kern w:val="0"/>
+          <w:sz w:val="52"/>
+          <w:szCs w:val="52"/>
+        </w:rPr>
+      </w:pPr>
+    </w:p>
+    <w:p>
+      <w:pPr>
+        <w:widowControl/>
+        <w:jc w:val="left"/>
+        <w:rPr>
+          <w:rFonts w:asciiTheme="majorEastAsia" w:eastAsiaTheme="majorEastAsia" w:hAnsiTheme="majorEastAsia"/>
+          <w:b/>
+          <w:kern w:val="0"/>
+          <w:sz w:val="52"/>
+          <w:szCs w:val="52"/>
+        </w:rPr>
+      </w:pPr>
+    </w:p>
+    <w:p>
+      <w:pPr>
+        <w:widowControl/>
+        <w:jc w:val="left"/>
+        <w:rPr>
+          <w:rFonts w:asciiTheme="majorEastAsia" w:eastAsiaTheme="majorEastAsia" w:hAnsiTheme="majorEastAsia"/>
+          <w:b/>
+          <w:kern w:val="0"/>
+          <w:sz w:val="52"/>
+          <w:szCs w:val="52"/>
+        </w:rPr>
+      </w:pPr>
+    </w:p>
+    <w:p>
+      <w:pPr>
+        <w:widowControl/>
+        <w:jc w:val="left"/>
+        <w:rPr>
+          <w:rFonts w:asciiTheme="majorEastAsia" w:eastAsiaTheme="majorEastAsia" w:hAnsiTheme="majorEastAsia"/>
+          <w:b/>
+          <w:kern w:val="0"/>
+          <w:sz w:val="52"/>
+          <w:szCs w:val="52"/>
+        </w:rPr>
+      </w:pPr>
+    </w:p>
+    <w:p>
+      <w:pPr>
+        <w:widowControl/>
+        <w:jc w:val="left"/>
+        <w:rPr>
+          <w:rFonts w:asciiTheme="majorEastAsia" w:eastAsiaTheme="majorEastAsia" w:hAnsiTheme="majorEastAsia"/>
+          <w:b/>
+          <w:kern w:val="0"/>
+          <w:sz w:val="52"/>
+          <w:szCs w:val="52"/>
+        </w:rPr>
+      </w:pPr>
+    </w:p>
+    <w:p>
+      <w:pPr>
+        <w:widowControl/>
+        <w:jc w:val="left"/>
+        <w:rPr>
+          <w:rFonts w:asciiTheme="majorEastAsia" w:eastAsiaTheme="majorEastAsia" w:hAnsiTheme="majorEastAsia"/>
+          <w:b/>
+          <w:kern w:val="0"/>
+          <w:sz w:val="52"/>
+          <w:szCs w:val="52"/>
+        </w:rPr>
+      </w:pPr>
+    </w:p>
+    <w:p>
+      <w:pPr>
+        <w:widowControl/>
+        <w:jc w:val="left"/>
+        <w:rPr>
+          <w:rFonts w:asciiTheme="majorEastAsia" w:eastAsiaTheme="majorEastAsia" w:hAnsiTheme="majorEastAsia"/>
+          <w:b/>
+          <w:kern w:val="0"/>
+          <w:sz w:val="52"/>
+          <w:szCs w:val="52"/>
+        </w:rPr>
+      </w:pPr>
+    </w:p>
+    <w:p>
+      <w:pPr>
+        <w:widowControl/>
+        <w:jc w:val="left"/>
+        <w:rPr>
+          <w:rFonts w:asciiTheme="majorEastAsia" w:eastAsiaTheme="majorEastAsia" w:hAnsiTheme="majorEastAsia"/>
+          <w:b/>
+          <w:kern w:val="0"/>
+          <w:sz w:val="52"/>
+          <w:szCs w:val="52"/>
+        </w:rPr>
+      </w:pPr>
+    </w:p>
+    <w:p>
+      <w:pPr>
         <w:pStyle w:val="3"/>
-        <w:rPr>
-          <w:rFonts w:hint="eastAsia"/>
-        </w:rPr>
       </w:pPr>
       <w:bookmarkStart w:id="0" w:name="_Toc276061182"/>
       <w:r>
@@ -642,9 +639,6 @@
     <w:p>
       <w:pPr>
         <w:ind w:firstLineChars="200" w:firstLine="420"/>
-        <w:rPr>
-          <w:rFonts w:hint="eastAsia"/>
-        </w:rPr>
       </w:pPr>
       <w:r>
         <w:rPr>
@@ -668,9 +662,6 @@
     <w:p>
       <w:pPr>
         <w:ind w:firstLineChars="200" w:firstLine="420"/>
-        <w:rPr>
-          <w:rFonts w:hint="eastAsia"/>
-        </w:rPr>
       </w:pPr>
       <w:r>
         <w:rPr>
@@ -682,9 +673,6 @@
     <w:p>
       <w:pPr>
         <w:ind w:firstLineChars="200" w:firstLine="420"/>
-        <w:rPr>
-          <w:rFonts w:hint="eastAsia"/>
-        </w:rPr>
       </w:pPr>
       <w:r>
         <w:rPr>
@@ -701,9 +689,6 @@
           <w:numId w:val="1"/>
         </w:numPr>
         <w:ind w:firstLineChars="0"/>
-        <w:rPr>
-          <w:rFonts w:hint="eastAsia"/>
-        </w:rPr>
       </w:pPr>
       <w:r>
         <w:rPr>
@@ -720,9 +705,6 @@
           <w:numId w:val="1"/>
         </w:numPr>
         <w:ind w:firstLineChars="0"/>
-        <w:rPr>
-          <w:rFonts w:hint="eastAsia"/>
-        </w:rPr>
       </w:pPr>
       <w:r>
         <w:rPr>
@@ -739,9 +721,6 @@
           <w:numId w:val="1"/>
         </w:numPr>
         <w:ind w:firstLineChars="0"/>
-        <w:rPr>
-          <w:rFonts w:hint="eastAsia"/>
-        </w:rPr>
       </w:pPr>
       <w:r>
         <w:rPr>
@@ -758,9 +737,6 @@
           <w:numId w:val="1"/>
         </w:numPr>
         <w:ind w:firstLineChars="0"/>
-        <w:rPr>
-          <w:rFonts w:hint="eastAsia"/>
-        </w:rPr>
       </w:pPr>
       <w:r>
         <w:rPr>
@@ -772,9 +748,6 @@
     <w:p>
       <w:pPr>
         <w:ind w:left="420"/>
-        <w:rPr>
-          <w:rFonts w:hint="eastAsia"/>
-        </w:rPr>
       </w:pPr>
       <w:r>
         <w:rPr>
@@ -791,9 +764,6 @@
           <w:numId w:val="2"/>
         </w:numPr>
         <w:ind w:firstLineChars="0"/>
-        <w:rPr>
-          <w:rFonts w:hint="eastAsia"/>
-        </w:rPr>
       </w:pPr>
       <w:r>
         <w:rPr>
@@ -810,9 +780,6 @@
           <w:numId w:val="2"/>
         </w:numPr>
         <w:ind w:firstLineChars="0"/>
-        <w:rPr>
-          <w:rFonts w:hint="eastAsia"/>
-        </w:rPr>
       </w:pPr>
       <w:r>
         <w:rPr>
@@ -829,9 +796,6 @@
           <w:numId w:val="2"/>
         </w:numPr>
         <w:ind w:firstLineChars="0"/>
-        <w:rPr>
-          <w:rFonts w:hint="eastAsia"/>
-        </w:rPr>
       </w:pPr>
       <w:r>
         <w:rPr>
@@ -843,9 +807,6 @@
     <w:p>
       <w:pPr>
         <w:pStyle w:val="3"/>
-        <w:rPr>
-          <w:rFonts w:hint="eastAsia"/>
-        </w:rPr>
       </w:pPr>
       <w:bookmarkStart w:id="1" w:name="_Toc276061183"/>
       <w:r>
@@ -856,9 +817,6 @@
     <w:p>
       <w:pPr>
         <w:ind w:firstLineChars="200" w:firstLine="420"/>
-        <w:rPr>
-          <w:rFonts w:hint="eastAsia"/>
-        </w:rPr>
       </w:pPr>
       <w:r>
         <w:rPr>
@@ -882,9 +840,6 @@
     <w:p>
       <w:pPr>
         <w:ind w:firstLineChars="200" w:firstLine="420"/>
-        <w:rPr>
-          <w:rFonts w:hint="eastAsia"/>
-        </w:rPr>
       </w:pPr>
       <w:r>
         <w:rPr>
@@ -902,9 +857,6 @@
     <w:p>
       <w:pPr>
         <w:ind w:firstLineChars="200" w:firstLine="420"/>
-        <w:rPr>
-          <w:rFonts w:hint="eastAsia"/>
-        </w:rPr>
       </w:pPr>
       <w:r>
         <w:rPr>
@@ -922,9 +874,6 @@
     <w:p>
       <w:pPr>
         <w:ind w:firstLineChars="200" w:firstLine="420"/>
-        <w:rPr>
-          <w:rFonts w:hint="eastAsia"/>
-        </w:rPr>
       </w:pPr>
       <w:r>
         <w:rPr>
@@ -942,9 +891,6 @@
     <w:p>
       <w:pPr>
         <w:ind w:firstLineChars="200" w:firstLine="420"/>
-        <w:rPr>
-          <w:rFonts w:hint="eastAsia"/>
-        </w:rPr>
       </w:pPr>
       <w:r>
         <w:rPr>
@@ -975,17 +921,11 @@
     <w:p>
       <w:pPr>
         <w:ind w:firstLineChars="200" w:firstLine="420"/>
-        <w:rPr>
-          <w:rFonts w:hint="eastAsia"/>
-        </w:rPr>
       </w:pPr>
     </w:p>
     <w:p>
       <w:pPr>
         <w:ind w:firstLineChars="200" w:firstLine="420"/>
-        <w:rPr>
-          <w:rFonts w:hint="eastAsia"/>
-        </w:rPr>
       </w:pPr>
       <w:r>
         <w:rPr>
@@ -1002,9 +942,6 @@
           <w:numId w:val="3"/>
         </w:numPr>
         <w:ind w:firstLineChars="0"/>
-        <w:rPr>
-          <w:rFonts w:hint="eastAsia"/>
-        </w:rPr>
       </w:pPr>
       <w:r>
         <w:rPr>
@@ -1045,9 +982,6 @@
           <w:numId w:val="3"/>
         </w:numPr>
         <w:ind w:firstLineChars="0"/>
-        <w:rPr>
-          <w:rFonts w:hint="eastAsia"/>
-        </w:rPr>
       </w:pPr>
       <w:r>
         <w:rPr>
@@ -1100,9 +1034,6 @@
           <w:numId w:val="3"/>
         </w:numPr>
         <w:ind w:firstLineChars="0"/>
-        <w:rPr>
-          <w:rFonts w:hint="eastAsia"/>
-        </w:rPr>
       </w:pPr>
       <w:r>
         <w:rPr>
@@ -1161,9 +1092,6 @@
           <w:numId w:val="3"/>
         </w:numPr>
         <w:ind w:firstLineChars="0"/>
-        <w:rPr>
-          <w:rFonts w:hint="eastAsia"/>
-        </w:rPr>
       </w:pPr>
       <w:r>
         <w:rPr>
@@ -1204,9 +1132,6 @@
           <w:numId w:val="3"/>
         </w:numPr>
         <w:ind w:firstLineChars="0"/>
-        <w:rPr>
-          <w:rFonts w:hint="eastAsia"/>
-        </w:rPr>
       </w:pPr>
       <w:r>
         <w:rPr>
@@ -1227,9 +1152,6 @@
     <w:p>
       <w:pPr>
         <w:pStyle w:val="3"/>
-        <w:rPr>
-          <w:rFonts w:hint="eastAsia"/>
-        </w:rPr>
       </w:pPr>
       <w:bookmarkStart w:id="4" w:name="_Toc276061184"/>
       <w:r>
@@ -1240,9 +1162,6 @@
     <w:p>
       <w:pPr>
         <w:ind w:firstLine="420"/>
-        <w:rPr>
-          <w:rFonts w:hint="eastAsia"/>
-        </w:rPr>
       </w:pPr>
       <w:r>
         <w:rPr>
@@ -1266,9 +1185,6 @@
     <w:p>
       <w:pPr>
         <w:ind w:firstLine="420"/>
-        <w:rPr>
-          <w:rFonts w:hint="eastAsia"/>
-        </w:rPr>
       </w:pPr>
       <w:r>
         <w:rPr>
@@ -1280,9 +1196,6 @@
     <w:p>
       <w:pPr>
         <w:ind w:firstLine="420"/>
-        <w:rPr>
-          <w:rFonts w:hint="eastAsia"/>
-        </w:rPr>
       </w:pPr>
       <w:r>
         <w:rPr>
@@ -1294,9 +1207,6 @@
     <w:p>
       <w:pPr>
         <w:ind w:firstLine="420"/>
-        <w:rPr>
-          <w:rFonts w:hint="eastAsia"/>
-        </w:rPr>
       </w:pPr>
       <w:r>
         <w:rPr>
@@ -1326,9 +1236,6 @@
     <w:p>
       <w:pPr>
         <w:pStyle w:val="3"/>
-        <w:rPr>
-          <w:rFonts w:hint="eastAsia"/>
-        </w:rPr>
       </w:pPr>
       <w:bookmarkStart w:id="5" w:name="_Toc276061185"/>
       <w:r>
@@ -1338,11 +1245,6 @@
       <w:bookmarkEnd w:id="5"/>
     </w:p>
     <w:p>
-      <w:pPr>
-        <w:rPr>
-          <w:rFonts w:hint="eastAsia"/>
-        </w:rPr>
-      </w:pPr>
       <w:r>
         <w:rPr>
           <w:rFonts w:hint="eastAsia"/>
@@ -1359,9 +1261,6 @@
     <w:p>
       <w:pPr>
         <w:pStyle w:val="3"/>
-        <w:rPr>
-          <w:rFonts w:hint="eastAsia"/>
-        </w:rPr>
       </w:pPr>
       <w:bookmarkStart w:id="6" w:name="_Toc276061186"/>
       <w:r>
@@ -1410,20 +1309,30 @@
     <w:p>
       <w:pPr>
         <w:ind w:firstLine="420"/>
-        <w:rPr>
-          <w:rFonts w:hint="eastAsia"/>
-        </w:rPr>
-      </w:pPr>
-      <w:r>
-        <w:rPr>
-          <w:rFonts w:hint="eastAsia"/>
+      </w:pPr>
+      <w:r>
+        <w:rPr>
+          <w:rFonts w:hint="eastAsia"/>
+        </w:rPr>
+        <w:t>Product Backlog:</w:t>
+      </w:r>
+    </w:p>
+    <w:p>
+      <w:pPr>
+        <w:ind w:firstLine="420"/>
+        <w:rPr>
+          <w:rFonts w:hint="eastAsia"/>
+        </w:rPr>
+      </w:pPr>
+      <w:r>
+        <w:rPr>
           <w:noProof/>
         </w:rPr>
         <w:drawing>
           <wp:inline distT="0" distB="0" distL="0" distR="0">
-            <wp:extent cx="5886450" cy="3886200"/>
-            <wp:effectExtent l="19050" t="0" r="0" b="0"/>
-            <wp:docPr id="1" name="图片 1"/>
+            <wp:extent cx="5274310" cy="2855443"/>
+            <wp:effectExtent l="19050" t="0" r="2540" b="0"/>
+            <wp:docPr id="2" name="图片 1"/>
             <wp:cNvGraphicFramePr>
               <a:graphicFrameLocks xmlns:a="http://schemas.openxmlformats.org/drawingml/2006/main" noChangeAspect="1"/>
             </wp:cNvGraphicFramePr>
@@ -1446,7 +1355,7 @@
                   <pic:spPr bwMode="auto">
                     <a:xfrm>
                       <a:off x="0" y="0"/>
-                      <a:ext cx="5894568" cy="3891560"/>
+                      <a:ext cx="5274310" cy="2855443"/>
                     </a:xfrm>
                     <a:prstGeom prst="rect">
                       <a:avLst/>
@@ -1473,17 +1382,42 @@
           <w:rFonts w:hint="eastAsia"/>
         </w:rPr>
       </w:pPr>
-      <w:r>
-        <w:rPr>
-          <w:rFonts w:hint="eastAsia"/>
+    </w:p>
+    <w:p>
+      <w:pPr>
+        <w:ind w:firstLine="420"/>
+        <w:rPr>
+          <w:rFonts w:hint="eastAsia"/>
+        </w:rPr>
+      </w:pPr>
+    </w:p>
+    <w:p>
+      <w:pPr>
+        <w:ind w:firstLine="420"/>
+      </w:pPr>
+      <w:r>
+        <w:rPr>
+          <w:rFonts w:hint="eastAsia"/>
+        </w:rPr>
+        <w:t>Sprint1 Backlog:</w:t>
+      </w:r>
+    </w:p>
+    <w:p>
+      <w:pPr>
+        <w:ind w:firstLine="420"/>
+        <w:rPr>
+          <w:rFonts w:hint="eastAsia"/>
+        </w:rPr>
+      </w:pPr>
+      <w:r>
+        <w:rPr>
           <w:noProof/>
         </w:rPr>
-        <w:lastRenderedPageBreak/>
         <w:drawing>
           <wp:inline distT="0" distB="0" distL="0" distR="0">
-            <wp:extent cx="5801486" cy="3448050"/>
-            <wp:effectExtent l="19050" t="0" r="8764" b="0"/>
-            <wp:docPr id="7" name="图片 7"/>
+            <wp:extent cx="5274310" cy="1893448"/>
+            <wp:effectExtent l="19050" t="0" r="2540" b="0"/>
+            <wp:docPr id="4" name="图片 4"/>
             <wp:cNvGraphicFramePr>
               <a:graphicFrameLocks xmlns:a="http://schemas.openxmlformats.org/drawingml/2006/main" noChangeAspect="1"/>
             </wp:cNvGraphicFramePr>
@@ -1491,7 +1425,7 @@
               <a:graphicData uri="http://schemas.openxmlformats.org/drawingml/2006/picture">
                 <pic:pic xmlns:pic="http://schemas.openxmlformats.org/drawingml/2006/picture">
                   <pic:nvPicPr>
-                    <pic:cNvPr id="0" name="Picture 7"/>
+                    <pic:cNvPr id="0" name="Picture 4"/>
                     <pic:cNvPicPr>
                       <a:picLocks noChangeAspect="1" noChangeArrowheads="1"/>
                     </pic:cNvPicPr>
@@ -1506,7 +1440,7 @@
                   <pic:spPr bwMode="auto">
                     <a:xfrm>
                       <a:off x="0" y="0"/>
-                      <a:ext cx="5803345" cy="3449155"/>
+                      <a:ext cx="5274310" cy="1893448"/>
                     </a:xfrm>
                     <a:prstGeom prst="rect">
                       <a:avLst/>
@@ -1528,13 +1462,32 @@
     </w:p>
     <w:p>
       <w:pPr>
+        <w:ind w:firstLine="420"/>
+        <w:rPr>
+          <w:rFonts w:hint="eastAsia"/>
+        </w:rPr>
+      </w:pPr>
+    </w:p>
+    <w:p>
+      <w:pPr>
+        <w:ind w:firstLine="420"/>
+        <w:rPr>
+          <w:rFonts w:hint="eastAsia"/>
+        </w:rPr>
+      </w:pPr>
+    </w:p>
+    <w:p>
+      <w:pPr>
+        <w:ind w:firstLine="420"/>
+      </w:pPr>
+    </w:p>
+    <w:p>
+      <w:pPr>
         <w:pStyle w:val="3"/>
-        <w:rPr>
-          <w:rFonts w:hint="eastAsia"/>
-        </w:rPr>
       </w:pPr>
       <w:bookmarkStart w:id="7" w:name="_Toc276061187"/>
       <w:r>
+        <w:lastRenderedPageBreak/>
         <w:t>Risk Summary:</w:t>
       </w:r>
       <w:bookmarkEnd w:id="7"/>
@@ -1542,9 +1495,6 @@
     <w:p>
       <w:pPr>
         <w:ind w:firstLine="405"/>
-        <w:rPr>
-          <w:rFonts w:hint="eastAsia"/>
-        </w:rPr>
       </w:pPr>
       <w:r>
         <w:rPr>
@@ -1567,9 +1517,6 @@
           <w:numId w:val="4"/>
         </w:numPr>
         <w:ind w:firstLineChars="0"/>
-        <w:rPr>
-          <w:rFonts w:hint="eastAsia"/>
-        </w:rPr>
       </w:pPr>
       <w:r>
         <w:rPr>
@@ -1586,9 +1533,6 @@
           <w:numId w:val="4"/>
         </w:numPr>
         <w:ind w:firstLineChars="0"/>
-        <w:rPr>
-          <w:rFonts w:hint="eastAsia"/>
-        </w:rPr>
       </w:pPr>
       <w:r>
         <w:rPr>
@@ -2226,6 +2170,7 @@
   <w:style w:type="paragraph" w:default="1" w:styleId="a">
     <w:name w:val="Normal"/>
     <w:qFormat/>
+    <w:rsid w:val="00902505"/>
     <w:pPr>
       <w:widowControl w:val="0"/>
       <w:jc w:val="both"/>

</xml_diff>